<commit_message>
prueba de editar texto xxd
</commit_message>
<xml_diff>
--- a/Mothman/Guion_MOTHMAN.docx
+++ b/Mothman/Guion_MOTHMAN.docx
@@ -1417,31 +1417,7 @@
           <w:sz w:val="24"/>
           <w:szCs w:val="24"/>
         </w:rPr>
-        <w:t xml:space="preserve"> y </w:t>
-      </w:r>
-      <w:r>
-        <w:rPr>
-          <w:rFonts w:ascii="Arial" w:hAnsi="Arial" w:cs="Arial"/>
-          <w:sz w:val="24"/>
-          <w:szCs w:val="24"/>
-        </w:rPr>
-        <w:t xml:space="preserve">los </w:t>
-      </w:r>
-      <w:r>
-        <w:rPr>
-          <w:rFonts w:ascii="Arial" w:hAnsi="Arial" w:cs="Arial"/>
-          <w:sz w:val="24"/>
-          <w:szCs w:val="24"/>
-        </w:rPr>
-        <w:t>Mallet</w:t>
-      </w:r>
-      <w:r>
-        <w:rPr>
-          <w:rFonts w:ascii="Arial" w:hAnsi="Arial" w:cs="Arial"/>
-          <w:sz w:val="24"/>
-          <w:szCs w:val="24"/>
-        </w:rPr>
-        <w:t xml:space="preserve"> Informaron lo sucedido en el área TNT, </w:t>
+        <w:t xml:space="preserve"> y los Mallet Informaron lo sucedido en el área TNT, </w:t>
       </w:r>
       <w:r>
         <w:rPr>
@@ -3328,23 +3304,7 @@
           <w:sz w:val="24"/>
           <w:szCs w:val="24"/>
         </w:rPr>
-        <w:t>, p</w:t>
-      </w:r>
-      <w:r>
-        <w:rPr>
-          <w:rFonts w:ascii="Arial" w:hAnsi="Arial" w:cs="Arial"/>
-          <w:sz w:val="24"/>
-          <w:szCs w:val="24"/>
-        </w:rPr>
-        <w:t xml:space="preserve">ersonas fanáticas del fenómeno ovni y paranormal, así como criptozoólogos y toda clase de curiosos temerarios y no tan temerarios, comenzarían a visitar el lugar en donde se había visto al ahora conocido como MOTHMAN, </w:t>
-      </w:r>
-      <w:r>
-        <w:rPr>
-          <w:rFonts w:ascii="Arial" w:hAnsi="Arial" w:cs="Arial"/>
-          <w:sz w:val="24"/>
-          <w:szCs w:val="24"/>
-        </w:rPr>
-        <w:t>ya sea para documentar con mayor fidelidad su existencia, o en caso de muchos residentes temerosos del peligro que podría significar esta criatura, acabar de una ves por todas con este ser.</w:t>
+        <w:t>, personas fanáticas del fenómeno ovni y paranormal, así como criptozoólogos y toda clase de curiosos temerarios y no tan temerarios, comenzarían a visitar el lugar en donde se había visto al ahora conocido como MOTHMAN, ya sea para documentar con mayor fidelidad su existencia, o en caso de muchos residentes temerosos del peligro que podría significar esta criatura, acabar de una ves por todas con este ser.</w:t>
       </w:r>
     </w:p>
     <w:p>
@@ -3660,6 +3620,32 @@
           <w:szCs w:val="24"/>
         </w:rPr>
         <w:t xml:space="preserve">los estados unidos. Con 64 personas que se encontraban cruzando, El puente de plata finamente cayó. </w:t>
+      </w:r>
+    </w:p>
+    <w:p>
+      <w:pPr>
+        <w:rPr>
+          <w:rFonts w:ascii="Arial" w:hAnsi="Arial" w:cs="Arial"/>
+          <w:sz w:val="24"/>
+          <w:szCs w:val="24"/>
+        </w:rPr>
+      </w:pPr>
+    </w:p>
+    <w:p>
+      <w:pPr>
+        <w:rPr>
+          <w:rFonts w:ascii="Arial" w:hAnsi="Arial" w:cs="Arial"/>
+          <w:sz w:val="24"/>
+          <w:szCs w:val="24"/>
+        </w:rPr>
+      </w:pPr>
+      <w:r>
+        <w:rPr>
+          <w:rFonts w:ascii="Arial" w:hAnsi="Arial" w:cs="Arial"/>
+          <w:sz w:val="24"/>
+          <w:szCs w:val="24"/>
+        </w:rPr>
+        <w:t>xdxd</w:t>
       </w:r>
     </w:p>
     <w:p>

</xml_diff>